<commit_message>
check if word is accepted by FA
</commit_message>
<xml_diff>
--- a/fa documantation.docx
+++ b/fa documantation.docx
@@ -4,9 +4,111 @@
   <w:body>
     <w:p>
       <w:r>
+        <w:fldChar w:fldCharType="begin"/>
+      </w:r>
+      <w:r>
+        <w:instrText xml:space="preserve"> HYPERLINK "</w:instrText>
+      </w:r>
+      <w:r>
+        <w:instrText>https://github.com/hiImDeni/flcd</w:instrText>
+      </w:r>
+      <w:r>
+        <w:instrText xml:space="preserve">" </w:instrText>
+      </w:r>
+      <w:r>
+        <w:fldChar w:fldCharType="separate"/>
+      </w:r>
+      <w:r>
+        <w:rPr>
+          <w:rStyle w:val="Hyperlink"/>
+        </w:rPr>
         <w:t>https://github.com/hiImDeni/flcd</w:t>
       </w:r>
-    </w:p>
+      <w:r>
+        <w:fldChar w:fldCharType="end"/>
+      </w:r>
+    </w:p>
+    <w:p>
+      <w:pPr>
+        <w:pStyle w:val="NormalWeb"/>
+        <w:shd w:val="clear" w:color="auto" w:fill="FFFFFF"/>
+        <w:spacing w:before="0" w:beforeAutospacing="0"/>
+        <w:rPr>
+          <w:rFonts w:asciiTheme="minorHAnsi" w:eastAsiaTheme="minorHAnsi" w:hAnsiTheme="minorHAnsi" w:cstheme="minorBidi"/>
+          <w:sz w:val="22"/>
+          <w:szCs w:val="22"/>
+        </w:rPr>
+      </w:pPr>
+      <w:r>
+        <w:rPr>
+          <w:rFonts w:asciiTheme="minorHAnsi" w:eastAsiaTheme="minorHAnsi" w:hAnsiTheme="minorHAnsi" w:cstheme="minorBidi"/>
+          <w:sz w:val="22"/>
+          <w:szCs w:val="22"/>
+        </w:rPr>
+        <w:t>Write a program that:</w:t>
+      </w:r>
+    </w:p>
+    <w:p>
+      <w:pPr>
+        <w:pStyle w:val="NormalWeb"/>
+        <w:shd w:val="clear" w:color="auto" w:fill="FFFFFF"/>
+        <w:spacing w:before="0" w:beforeAutospacing="0"/>
+        <w:rPr>
+          <w:rFonts w:asciiTheme="minorHAnsi" w:eastAsiaTheme="minorHAnsi" w:hAnsiTheme="minorHAnsi" w:cstheme="minorBidi"/>
+          <w:sz w:val="22"/>
+          <w:szCs w:val="22"/>
+        </w:rPr>
+      </w:pPr>
+      <w:r>
+        <w:rPr>
+          <w:rFonts w:asciiTheme="minorHAnsi" w:eastAsiaTheme="minorHAnsi" w:hAnsiTheme="minorHAnsi" w:cstheme="minorBidi"/>
+          <w:sz w:val="22"/>
+          <w:szCs w:val="22"/>
+        </w:rPr>
+        <w:t>1. Reads the elements of a FA (from file)</w:t>
+      </w:r>
+    </w:p>
+    <w:p>
+      <w:pPr>
+        <w:pStyle w:val="NormalWeb"/>
+        <w:shd w:val="clear" w:color="auto" w:fill="FFFFFF"/>
+        <w:spacing w:before="0" w:beforeAutospacing="0"/>
+        <w:rPr>
+          <w:rFonts w:asciiTheme="minorHAnsi" w:eastAsiaTheme="minorHAnsi" w:hAnsiTheme="minorHAnsi" w:cstheme="minorBidi"/>
+          <w:sz w:val="22"/>
+          <w:szCs w:val="22"/>
+        </w:rPr>
+      </w:pPr>
+      <w:r>
+        <w:rPr>
+          <w:rFonts w:asciiTheme="minorHAnsi" w:eastAsiaTheme="minorHAnsi" w:hAnsiTheme="minorHAnsi" w:cstheme="minorBidi"/>
+          <w:sz w:val="22"/>
+          <w:szCs w:val="22"/>
+        </w:rPr>
+        <w:t>2. Displays the elements of a finite automata, using a menu: the set of states, the alphabet, all the transitions, the set of final states.</w:t>
+      </w:r>
+    </w:p>
+    <w:p>
+      <w:pPr>
+        <w:pStyle w:val="NormalWeb"/>
+        <w:shd w:val="clear" w:color="auto" w:fill="FFFFFF"/>
+        <w:spacing w:before="0" w:beforeAutospacing="0"/>
+        <w:rPr>
+          <w:rFonts w:asciiTheme="minorHAnsi" w:eastAsiaTheme="minorHAnsi" w:hAnsiTheme="minorHAnsi" w:cstheme="minorBidi"/>
+          <w:sz w:val="22"/>
+          <w:szCs w:val="22"/>
+        </w:rPr>
+      </w:pPr>
+      <w:r>
+        <w:rPr>
+          <w:rFonts w:asciiTheme="minorHAnsi" w:eastAsiaTheme="minorHAnsi" w:hAnsiTheme="minorHAnsi" w:cstheme="minorBidi"/>
+          <w:sz w:val="22"/>
+          <w:szCs w:val="22"/>
+        </w:rPr>
+        <w:t>3. For a DFA, verify if a sequence is accepted by the FA.</w:t>
+      </w:r>
+    </w:p>
+    <w:p/>
     <w:p>
       <w:pPr>
         <w:jc w:val="center"/>
@@ -24,9 +126,9 @@
           <w:noProof/>
         </w:rPr>
         <w:drawing>
-          <wp:inline distT="0" distB="0" distL="0" distR="0" wp14:anchorId="4E9C40C2" wp14:editId="5B6D2A97">
-            <wp:extent cx="5400675" cy="3743325"/>
-            <wp:effectExtent l="0" t="0" r="9525" b="9525"/>
+          <wp:inline distT="0" distB="0" distL="0" distR="0" wp14:anchorId="3CF11705" wp14:editId="7D15B85A">
+            <wp:extent cx="5943600" cy="3462020"/>
+            <wp:effectExtent l="0" t="0" r="0" b="5080"/>
             <wp:docPr id="1" name="Picture 1"/>
             <wp:cNvGraphicFramePr>
               <a:graphicFrameLocks xmlns:a="http://schemas.openxmlformats.org/drawingml/2006/main" noChangeAspect="1"/>
@@ -47,7 +149,7 @@
                   <pic:spPr>
                     <a:xfrm>
                       <a:off x="0" y="0"/>
-                      <a:ext cx="5400675" cy="3743325"/>
+                      <a:ext cx="5943600" cy="3462020"/>
                     </a:xfrm>
                     <a:prstGeom prst="rect">
                       <a:avLst/>
@@ -60,6 +162,212 @@
         </w:drawing>
       </w:r>
     </w:p>
+    <w:p>
+      <w:r>
+        <w:t xml:space="preserve">The </w:t>
+      </w:r>
+      <w:proofErr w:type="spellStart"/>
+      <w:r>
+        <w:t>FiniteAutomaton</w:t>
+      </w:r>
+      <w:proofErr w:type="spellEnd"/>
+      <w:r>
+        <w:t xml:space="preserve"> contains:</w:t>
+      </w:r>
+    </w:p>
+    <w:p>
+      <w:pPr>
+        <w:pStyle w:val="ListParagraph"/>
+        <w:numPr>
+          <w:ilvl w:val="0"/>
+          <w:numId w:val="2"/>
+        </w:numPr>
+      </w:pPr>
+      <w:r>
+        <w:t>q = set of states</w:t>
+      </w:r>
+    </w:p>
+    <w:p>
+      <w:pPr>
+        <w:pStyle w:val="ListParagraph"/>
+        <w:numPr>
+          <w:ilvl w:val="0"/>
+          <w:numId w:val="2"/>
+        </w:numPr>
+      </w:pPr>
+      <w:r>
+        <w:t>alphabet</w:t>
+      </w:r>
+    </w:p>
+    <w:p>
+      <w:pPr>
+        <w:pStyle w:val="ListParagraph"/>
+        <w:numPr>
+          <w:ilvl w:val="0"/>
+          <w:numId w:val="2"/>
+        </w:numPr>
+      </w:pPr>
+      <w:r>
+        <w:t>transitions of type Transitions (which is a dictionary with the key being a state and the value is tuple containing on position 0 the next state and on position 1 is the value)</w:t>
+      </w:r>
+    </w:p>
+    <w:p>
+      <w:pPr>
+        <w:pStyle w:val="ListParagraph"/>
+        <w:numPr>
+          <w:ilvl w:val="0"/>
+          <w:numId w:val="2"/>
+        </w:numPr>
+      </w:pPr>
+      <w:r>
+        <w:t>F = set of final states</w:t>
+      </w:r>
+    </w:p>
+    <w:p>
+      <w:pPr>
+        <w:pStyle w:val="ListParagraph"/>
+        <w:numPr>
+          <w:ilvl w:val="0"/>
+          <w:numId w:val="2"/>
+        </w:numPr>
+      </w:pPr>
+      <w:r>
+        <w:t xml:space="preserve">q0 = initial state </w:t>
+      </w:r>
+    </w:p>
+    <w:p>
+      <w:pPr>
+        <w:pStyle w:val="ListParagraph"/>
+        <w:ind w:left="408"/>
+      </w:pPr>
+    </w:p>
+    <w:p>
+      <w:pPr>
+        <w:pStyle w:val="ListParagraph"/>
+        <w:ind w:left="408"/>
+      </w:pPr>
+    </w:p>
+    <w:p>
+      <w:pPr>
+        <w:pStyle w:val="ListParagraph"/>
+        <w:ind w:left="408"/>
+      </w:pPr>
+    </w:p>
+    <w:p>
+      <w:pPr>
+        <w:pStyle w:val="ListParagraph"/>
+        <w:ind w:left="408"/>
+      </w:pPr>
+    </w:p>
+    <w:p>
+      <w:pPr>
+        <w:pStyle w:val="ListParagraph"/>
+        <w:ind w:left="408"/>
+      </w:pPr>
+      <w:r>
+        <w:lastRenderedPageBreak/>
+        <w:t>Checking if the FA is deterministic:</w:t>
+      </w:r>
+    </w:p>
+    <w:p>
+      <w:pPr>
+        <w:pStyle w:val="ListParagraph"/>
+        <w:numPr>
+          <w:ilvl w:val="0"/>
+          <w:numId w:val="2"/>
+        </w:numPr>
+      </w:pPr>
+      <w:r>
+        <w:t>for every state of the FA, we need to check if it can reach a certain value from the alphabet through only one transition</w:t>
+      </w:r>
+    </w:p>
+    <w:p>
+      <w:pPr>
+        <w:pStyle w:val="ListParagraph"/>
+        <w:ind w:left="408"/>
+      </w:pPr>
+    </w:p>
+    <w:p>
+      <w:pPr>
+        <w:pStyle w:val="ListParagraph"/>
+        <w:ind w:left="408"/>
+      </w:pPr>
+      <w:r>
+        <w:t>Checking if a word is accepted:</w:t>
+      </w:r>
+    </w:p>
+    <w:p>
+      <w:pPr>
+        <w:pStyle w:val="ListParagraph"/>
+        <w:numPr>
+          <w:ilvl w:val="0"/>
+          <w:numId w:val="2"/>
+        </w:numPr>
+      </w:pPr>
+      <w:r>
+        <w:t>start from the initial state</w:t>
+      </w:r>
+    </w:p>
+    <w:p>
+      <w:pPr>
+        <w:pStyle w:val="ListParagraph"/>
+        <w:numPr>
+          <w:ilvl w:val="0"/>
+          <w:numId w:val="2"/>
+        </w:numPr>
+      </w:pPr>
+      <w:r>
+        <w:t xml:space="preserve">for every character in the word </w:t>
+      </w:r>
+    </w:p>
+    <w:p>
+      <w:pPr>
+        <w:pStyle w:val="ListParagraph"/>
+        <w:numPr>
+          <w:ilvl w:val="0"/>
+          <w:numId w:val="3"/>
+        </w:numPr>
+      </w:pPr>
+      <w:r>
+        <w:t>check if it can be obtained by a transition starting from current state</w:t>
+      </w:r>
+    </w:p>
+    <w:p>
+      <w:pPr>
+        <w:pStyle w:val="ListParagraph"/>
+        <w:numPr>
+          <w:ilvl w:val="0"/>
+          <w:numId w:val="3"/>
+        </w:numPr>
+      </w:pPr>
+      <w:r>
+        <w:t>if it not be obtained =&gt; the word is not accepted</w:t>
+      </w:r>
+    </w:p>
+    <w:p>
+      <w:pPr>
+        <w:pStyle w:val="ListParagraph"/>
+        <w:numPr>
+          <w:ilvl w:val="0"/>
+          <w:numId w:val="3"/>
+        </w:numPr>
+      </w:pPr>
+      <w:r>
+        <w:t>else move to the next state</w:t>
+      </w:r>
+    </w:p>
+    <w:p>
+      <w:pPr>
+        <w:pStyle w:val="ListParagraph"/>
+        <w:numPr>
+          <w:ilvl w:val="0"/>
+          <w:numId w:val="2"/>
+        </w:numPr>
+      </w:pPr>
+      <w:r>
+        <w:t>if the last state we reached is also final =&gt; the word is accepted by the FA</w:t>
+      </w:r>
+    </w:p>
     <w:p/>
     <w:p>
       <w:r>
@@ -75,15 +383,211 @@
         </w:numPr>
       </w:pPr>
       <w:r>
-        <w:t xml:space="preserve">Line 1: set of states, </w:t>
+        <w:t>Line 1: set of states, in</w:t>
+      </w:r>
+      <w:r>
+        <w:t>i</w:t>
+      </w:r>
+      <w:r>
+        <w:t>tial state is the first one from the set</w:t>
+      </w:r>
+    </w:p>
+    <w:p>
+      <w:pPr>
+        <w:pStyle w:val="ListParagraph"/>
+        <w:numPr>
+          <w:ilvl w:val="0"/>
+          <w:numId w:val="1"/>
+        </w:numPr>
+      </w:pPr>
+      <w:r>
+        <w:t>Line 2: alphabet</w:t>
+      </w:r>
+    </w:p>
+    <w:p>
+      <w:pPr>
+        <w:pStyle w:val="ListParagraph"/>
+        <w:numPr>
+          <w:ilvl w:val="0"/>
+          <w:numId w:val="1"/>
+        </w:numPr>
+      </w:pPr>
+      <w:r>
+        <w:t>Line 3: set of final states</w:t>
+      </w:r>
+    </w:p>
+    <w:p>
+      <w:pPr>
+        <w:pStyle w:val="ListParagraph"/>
+        <w:numPr>
+          <w:ilvl w:val="0"/>
+          <w:numId w:val="1"/>
+        </w:numPr>
+      </w:pPr>
+      <w:r>
+        <w:t>Line 4-eof: transitions</w:t>
+      </w:r>
+      <w:r>
+        <w:t xml:space="preserve"> -&gt; </w:t>
+      </w:r>
+      <w:r>
+        <w:t xml:space="preserve">Separated by space: </w:t>
       </w:r>
       <w:proofErr w:type="spellStart"/>
       <w:r>
-        <w:t>intial</w:t>
+        <w:t>start_state</w:t>
       </w:r>
       <w:proofErr w:type="spellEnd"/>
       <w:r>
-        <w:t xml:space="preserve"> state is the first one from the set</w:t>
+        <w:t xml:space="preserve"> </w:t>
+      </w:r>
+      <w:proofErr w:type="spellStart"/>
+      <w:r>
+        <w:t>next_state</w:t>
+      </w:r>
+      <w:proofErr w:type="spellEnd"/>
+      <w:r>
+        <w:t xml:space="preserve"> values</w:t>
+      </w:r>
+      <w:r>
+        <w:t xml:space="preserve"> </w:t>
+      </w:r>
+    </w:p>
+    <w:p/>
+    <w:p>
+      <w:r>
+        <w:t xml:space="preserve">Tests: </w:t>
+      </w:r>
+    </w:p>
+    <w:p>
+      <w:proofErr w:type="gramStart"/>
+      <w:r>
+        <w:t>fa.in :</w:t>
+      </w:r>
+      <w:proofErr w:type="gramEnd"/>
+    </w:p>
+    <w:p>
+      <w:pPr>
+        <w:shd w:val="clear" w:color="auto" w:fill="2B2B2B"/>
+        <w:tabs>
+          <w:tab w:val="left" w:pos="916"/>
+          <w:tab w:val="left" w:pos="1832"/>
+          <w:tab w:val="left" w:pos="2748"/>
+          <w:tab w:val="left" w:pos="3664"/>
+          <w:tab w:val="left" w:pos="4580"/>
+          <w:tab w:val="left" w:pos="5496"/>
+          <w:tab w:val="left" w:pos="6412"/>
+          <w:tab w:val="left" w:pos="7328"/>
+          <w:tab w:val="left" w:pos="8244"/>
+          <w:tab w:val="left" w:pos="9160"/>
+          <w:tab w:val="left" w:pos="10076"/>
+          <w:tab w:val="left" w:pos="10992"/>
+          <w:tab w:val="left" w:pos="11908"/>
+          <w:tab w:val="left" w:pos="12824"/>
+          <w:tab w:val="left" w:pos="13740"/>
+          <w:tab w:val="left" w:pos="14656"/>
+        </w:tabs>
+        <w:spacing w:after="0" w:line="240" w:lineRule="auto"/>
+        <w:rPr>
+          <w:rFonts w:ascii="Consolas" w:eastAsia="Times New Roman" w:hAnsi="Consolas" w:cs="Courier New"/>
+          <w:color w:val="A9B7C6"/>
+          <w:sz w:val="20"/>
+          <w:szCs w:val="20"/>
+        </w:rPr>
+      </w:pPr>
+      <w:r>
+        <w:rPr>
+          <w:rFonts w:ascii="Consolas" w:eastAsia="Times New Roman" w:hAnsi="Consolas" w:cs="Courier New"/>
+          <w:color w:val="A9B7C6"/>
+          <w:sz w:val="20"/>
+          <w:szCs w:val="20"/>
+        </w:rPr>
+        <w:t>q1 q2 q3 q4</w:t>
+      </w:r>
+      <w:r>
+        <w:rPr>
+          <w:rFonts w:ascii="Consolas" w:eastAsia="Times New Roman" w:hAnsi="Consolas" w:cs="Courier New"/>
+          <w:color w:val="A9B7C6"/>
+          <w:sz w:val="20"/>
+          <w:szCs w:val="20"/>
+        </w:rPr>
+        <w:br/>
+        <w:t>a b c d</w:t>
+      </w:r>
+      <w:r>
+        <w:rPr>
+          <w:rFonts w:ascii="Consolas" w:eastAsia="Times New Roman" w:hAnsi="Consolas" w:cs="Courier New"/>
+          <w:color w:val="A9B7C6"/>
+          <w:sz w:val="20"/>
+          <w:szCs w:val="20"/>
+        </w:rPr>
+        <w:br/>
+        <w:t>q3 q4</w:t>
+      </w:r>
+      <w:r>
+        <w:rPr>
+          <w:rFonts w:ascii="Consolas" w:eastAsia="Times New Roman" w:hAnsi="Consolas" w:cs="Courier New"/>
+          <w:color w:val="A9B7C6"/>
+          <w:sz w:val="20"/>
+          <w:szCs w:val="20"/>
+        </w:rPr>
+        <w:br/>
+        <w:t xml:space="preserve">q1 </w:t>
+      </w:r>
+      <w:proofErr w:type="spellStart"/>
+      <w:r>
+        <w:rPr>
+          <w:rFonts w:ascii="Consolas" w:eastAsia="Times New Roman" w:hAnsi="Consolas" w:cs="Courier New"/>
+          <w:color w:val="A9B7C6"/>
+          <w:sz w:val="20"/>
+          <w:szCs w:val="20"/>
+        </w:rPr>
+        <w:t>q1</w:t>
+      </w:r>
+      <w:proofErr w:type="spellEnd"/>
+      <w:r>
+        <w:rPr>
+          <w:rFonts w:ascii="Consolas" w:eastAsia="Times New Roman" w:hAnsi="Consolas" w:cs="Courier New"/>
+          <w:color w:val="A9B7C6"/>
+          <w:sz w:val="20"/>
+          <w:szCs w:val="20"/>
+        </w:rPr>
+        <w:t xml:space="preserve"> a</w:t>
+      </w:r>
+      <w:r>
+        <w:rPr>
+          <w:rFonts w:ascii="Consolas" w:eastAsia="Times New Roman" w:hAnsi="Consolas" w:cs="Courier New"/>
+          <w:color w:val="A9B7C6"/>
+          <w:sz w:val="20"/>
+          <w:szCs w:val="20"/>
+        </w:rPr>
+        <w:br/>
+        <w:t>q1 q2 b</w:t>
+      </w:r>
+      <w:r>
+        <w:rPr>
+          <w:rFonts w:ascii="Consolas" w:eastAsia="Times New Roman" w:hAnsi="Consolas" w:cs="Courier New"/>
+          <w:color w:val="A9B7C6"/>
+          <w:sz w:val="20"/>
+          <w:szCs w:val="20"/>
+        </w:rPr>
+        <w:br/>
+        <w:t>q2 q4 d</w:t>
+      </w:r>
+      <w:r>
+        <w:rPr>
+          <w:rFonts w:ascii="Consolas" w:eastAsia="Times New Roman" w:hAnsi="Consolas" w:cs="Courier New"/>
+          <w:color w:val="A9B7C6"/>
+          <w:sz w:val="20"/>
+          <w:szCs w:val="20"/>
+        </w:rPr>
+        <w:br/>
+        <w:t>q1 q3 c</w:t>
+      </w:r>
+    </w:p>
+    <w:p>
+      <w:r>
+        <w:t xml:space="preserve"> </w:t>
       </w:r>
     </w:p>
     <w:p>
@@ -95,7 +599,7 @@
         </w:numPr>
       </w:pPr>
       <w:r>
-        <w:t>Line 2: alphabet</w:t>
+        <w:t>States: q1, q2, q3, q4</w:t>
       </w:r>
     </w:p>
     <w:p>
@@ -107,7 +611,7 @@
         </w:numPr>
       </w:pPr>
       <w:r>
-        <w:t>Line 3: set of final states</w:t>
+        <w:t xml:space="preserve">Alphabet: </w:t>
       </w:r>
     </w:p>
     <w:p>
@@ -119,8 +623,43 @@
         </w:numPr>
       </w:pPr>
       <w:r>
-        <w:t>Line 4-eof: transitions</w:t>
-      </w:r>
+        <w:t>Deterministic</w:t>
+      </w:r>
+    </w:p>
+    <w:p>
+      <w:pPr>
+        <w:pStyle w:val="ListParagraph"/>
+        <w:numPr>
+          <w:ilvl w:val="0"/>
+          <w:numId w:val="1"/>
+        </w:numPr>
+      </w:pPr>
+      <w:r>
+        <w:t>Accepted words: a*c</w:t>
+      </w:r>
+      <w:r>
+        <w:rPr>
+          <w:vertAlign w:val="superscript"/>
+        </w:rPr>
+        <w:t>+</w:t>
+      </w:r>
+      <w:r>
+        <w:t xml:space="preserve">, </w:t>
+      </w:r>
+      <w:proofErr w:type="spellStart"/>
+      <w:r>
+        <w:t>abd</w:t>
+      </w:r>
+      <w:proofErr w:type="spellEnd"/>
+      <w:r>
+        <w:t xml:space="preserve"> </w:t>
+      </w:r>
+    </w:p>
+    <w:p>
+      <w:pPr>
+        <w:pStyle w:val="ListParagraph"/>
+        <w:ind w:left="1440"/>
+      </w:pPr>
     </w:p>
     <w:sectPr>
       <w:pgSz w:w="12240" w:h="15840"/>
@@ -135,6 +674,119 @@
 <file path=word/numbering.xml><?xml version="1.0" encoding="utf-8"?>
 <w:numbering xmlns:wpc="http://schemas.microsoft.com/office/word/2010/wordprocessingCanvas" xmlns:cx="http://schemas.microsoft.com/office/drawing/2014/chartex" xmlns:cx1="http://schemas.microsoft.com/office/drawing/2015/9/8/chartex" xmlns:cx2="http://schemas.microsoft.com/office/drawing/2015/10/21/chartex" xmlns:cx3="http://schemas.microsoft.com/office/drawing/2016/5/9/chartex" xmlns:cx4="http://schemas.microsoft.com/office/drawing/2016/5/10/chartex" xmlns:cx5="http://schemas.microsoft.com/office/drawing/2016/5/11/chartex" xmlns:cx6="http://schemas.microsoft.com/office/drawing/2016/5/12/chartex" xmlns:cx7="http://schemas.microsoft.com/office/drawing/2016/5/13/chartex" xmlns:cx8="http://schemas.microsoft.com/office/drawing/2016/5/14/chartex" xmlns:mc="http://schemas.openxmlformats.org/markup-compatibility/2006" xmlns:aink="http://schemas.microsoft.com/office/drawing/2016/ink" xmlns:am3d="http://schemas.microsoft.com/office/drawing/2017/model3d" xmlns:o="urn:schemas-microsoft-com:office:office" xmlns:r="http://schemas.openxmlformats.org/officeDocument/2006/relationships" xmlns:m="http://schemas.openxmlformats.org/officeDocument/2006/math" xmlns:v="urn:schemas-microsoft-com:vml" xmlns:wp14="http://schemas.microsoft.com/office/word/2010/wordprocessingDrawing" xmlns:wp="http://schemas.openxmlformats.org/drawingml/2006/wordprocessingDrawing" xmlns:w10="urn:schemas-microsoft-com:office:word" xmlns:w="http://schemas.openxmlformats.org/wordprocessingml/2006/main" xmlns:w14="http://schemas.microsoft.com/office/word/2010/wordml" xmlns:w15="http://schemas.microsoft.com/office/word/2012/wordml" xmlns:w16cex="http://schemas.microsoft.com/office/word/2018/wordml/cex" xmlns:w16cid="http://schemas.microsoft.com/office/word/2016/wordml/cid" xmlns:w16="http://schemas.microsoft.com/office/word/2018/wordml" xmlns:w16se="http://schemas.microsoft.com/office/word/2015/wordml/symex" xmlns:wpg="http://schemas.microsoft.com/office/word/2010/wordprocessingGroup" xmlns:wpi="http://schemas.microsoft.com/office/word/2010/wordprocessingInk" xmlns:wne="http://schemas.microsoft.com/office/word/2006/wordml" xmlns:wps="http://schemas.microsoft.com/office/word/2010/wordprocessingShape" mc:Ignorable="w14 w15 w16se w16cid w16 w16cex wp14">
   <w:abstractNum w:abstractNumId="0" w15:restartNumberingAfterBreak="0">
+    <w:nsid w:val="03A2085C"/>
+    <w:multiLevelType w:val="hybridMultilevel"/>
+    <w:tmpl w:val="8ACEA12E"/>
+    <w:lvl w:ilvl="0" w:tplc="CCB6E660">
+      <w:start w:val="3"/>
+      <w:numFmt w:val="bullet"/>
+      <w:lvlText w:val=""/>
+      <w:lvlJc w:val="left"/>
+      <w:pPr>
+        <w:ind w:left="768" w:hanging="360"/>
+      </w:pPr>
+      <w:rPr>
+        <w:rFonts w:ascii="Wingdings" w:eastAsiaTheme="minorHAnsi" w:hAnsi="Wingdings" w:cstheme="minorBidi" w:hint="default"/>
+      </w:rPr>
+    </w:lvl>
+    <w:lvl w:ilvl="1" w:tplc="04090003" w:tentative="1">
+      <w:start w:val="1"/>
+      <w:numFmt w:val="bullet"/>
+      <w:lvlText w:val="o"/>
+      <w:lvlJc w:val="left"/>
+      <w:pPr>
+        <w:ind w:left="1488" w:hanging="360"/>
+      </w:pPr>
+      <w:rPr>
+        <w:rFonts w:ascii="Courier New" w:hAnsi="Courier New" w:cs="Courier New" w:hint="default"/>
+      </w:rPr>
+    </w:lvl>
+    <w:lvl w:ilvl="2" w:tplc="04090005" w:tentative="1">
+      <w:start w:val="1"/>
+      <w:numFmt w:val="bullet"/>
+      <w:lvlText w:val=""/>
+      <w:lvlJc w:val="left"/>
+      <w:pPr>
+        <w:ind w:left="2208" w:hanging="360"/>
+      </w:pPr>
+      <w:rPr>
+        <w:rFonts w:ascii="Wingdings" w:hAnsi="Wingdings" w:hint="default"/>
+      </w:rPr>
+    </w:lvl>
+    <w:lvl w:ilvl="3" w:tplc="04090001" w:tentative="1">
+      <w:start w:val="1"/>
+      <w:numFmt w:val="bullet"/>
+      <w:lvlText w:val=""/>
+      <w:lvlJc w:val="left"/>
+      <w:pPr>
+        <w:ind w:left="2928" w:hanging="360"/>
+      </w:pPr>
+      <w:rPr>
+        <w:rFonts w:ascii="Symbol" w:hAnsi="Symbol" w:hint="default"/>
+      </w:rPr>
+    </w:lvl>
+    <w:lvl w:ilvl="4" w:tplc="04090003" w:tentative="1">
+      <w:start w:val="1"/>
+      <w:numFmt w:val="bullet"/>
+      <w:lvlText w:val="o"/>
+      <w:lvlJc w:val="left"/>
+      <w:pPr>
+        <w:ind w:left="3648" w:hanging="360"/>
+      </w:pPr>
+      <w:rPr>
+        <w:rFonts w:ascii="Courier New" w:hAnsi="Courier New" w:cs="Courier New" w:hint="default"/>
+      </w:rPr>
+    </w:lvl>
+    <w:lvl w:ilvl="5" w:tplc="04090005" w:tentative="1">
+      <w:start w:val="1"/>
+      <w:numFmt w:val="bullet"/>
+      <w:lvlText w:val=""/>
+      <w:lvlJc w:val="left"/>
+      <w:pPr>
+        <w:ind w:left="4368" w:hanging="360"/>
+      </w:pPr>
+      <w:rPr>
+        <w:rFonts w:ascii="Wingdings" w:hAnsi="Wingdings" w:hint="default"/>
+      </w:rPr>
+    </w:lvl>
+    <w:lvl w:ilvl="6" w:tplc="04090001" w:tentative="1">
+      <w:start w:val="1"/>
+      <w:numFmt w:val="bullet"/>
+      <w:lvlText w:val=""/>
+      <w:lvlJc w:val="left"/>
+      <w:pPr>
+        <w:ind w:left="5088" w:hanging="360"/>
+      </w:pPr>
+      <w:rPr>
+        <w:rFonts w:ascii="Symbol" w:hAnsi="Symbol" w:hint="default"/>
+      </w:rPr>
+    </w:lvl>
+    <w:lvl w:ilvl="7" w:tplc="04090003" w:tentative="1">
+      <w:start w:val="1"/>
+      <w:numFmt w:val="bullet"/>
+      <w:lvlText w:val="o"/>
+      <w:lvlJc w:val="left"/>
+      <w:pPr>
+        <w:ind w:left="5808" w:hanging="360"/>
+      </w:pPr>
+      <w:rPr>
+        <w:rFonts w:ascii="Courier New" w:hAnsi="Courier New" w:cs="Courier New" w:hint="default"/>
+      </w:rPr>
+    </w:lvl>
+    <w:lvl w:ilvl="8" w:tplc="04090005" w:tentative="1">
+      <w:start w:val="1"/>
+      <w:numFmt w:val="bullet"/>
+      <w:lvlText w:val=""/>
+      <w:lvlJc w:val="left"/>
+      <w:pPr>
+        <w:ind w:left="6528" w:hanging="360"/>
+      </w:pPr>
+      <w:rPr>
+        <w:rFonts w:ascii="Wingdings" w:hAnsi="Wingdings" w:hint="default"/>
+      </w:rPr>
+    </w:lvl>
+  </w:abstractNum>
+  <w:abstractNum w:abstractNumId="1" w15:restartNumberingAfterBreak="0">
     <w:nsid w:val="60D92FBD"/>
     <w:multiLevelType w:val="hybridMultilevel"/>
     <w:tmpl w:val="9DB22762"/>
@@ -246,7 +898,126 @@
       </w:rPr>
     </w:lvl>
   </w:abstractNum>
+  <w:abstractNum w:abstractNumId="2" w15:restartNumberingAfterBreak="0">
+    <w:nsid w:val="73153F68"/>
+    <w:multiLevelType w:val="hybridMultilevel"/>
+    <w:tmpl w:val="A172419A"/>
+    <w:lvl w:ilvl="0" w:tplc="B688FCB0">
+      <w:start w:val="2"/>
+      <w:numFmt w:val="bullet"/>
+      <w:lvlText w:val="-"/>
+      <w:lvlJc w:val="left"/>
+      <w:pPr>
+        <w:ind w:left="408" w:hanging="360"/>
+      </w:pPr>
+      <w:rPr>
+        <w:rFonts w:ascii="Calibri" w:eastAsiaTheme="minorHAnsi" w:hAnsi="Calibri" w:cs="Calibri" w:hint="default"/>
+      </w:rPr>
+    </w:lvl>
+    <w:lvl w:ilvl="1" w:tplc="04090003" w:tentative="1">
+      <w:start w:val="1"/>
+      <w:numFmt w:val="bullet"/>
+      <w:lvlText w:val="o"/>
+      <w:lvlJc w:val="left"/>
+      <w:pPr>
+        <w:ind w:left="1128" w:hanging="360"/>
+      </w:pPr>
+      <w:rPr>
+        <w:rFonts w:ascii="Courier New" w:hAnsi="Courier New" w:cs="Courier New" w:hint="default"/>
+      </w:rPr>
+    </w:lvl>
+    <w:lvl w:ilvl="2" w:tplc="04090005" w:tentative="1">
+      <w:start w:val="1"/>
+      <w:numFmt w:val="bullet"/>
+      <w:lvlText w:val=""/>
+      <w:lvlJc w:val="left"/>
+      <w:pPr>
+        <w:ind w:left="1848" w:hanging="360"/>
+      </w:pPr>
+      <w:rPr>
+        <w:rFonts w:ascii="Wingdings" w:hAnsi="Wingdings" w:hint="default"/>
+      </w:rPr>
+    </w:lvl>
+    <w:lvl w:ilvl="3" w:tplc="04090001" w:tentative="1">
+      <w:start w:val="1"/>
+      <w:numFmt w:val="bullet"/>
+      <w:lvlText w:val=""/>
+      <w:lvlJc w:val="left"/>
+      <w:pPr>
+        <w:ind w:left="2568" w:hanging="360"/>
+      </w:pPr>
+      <w:rPr>
+        <w:rFonts w:ascii="Symbol" w:hAnsi="Symbol" w:hint="default"/>
+      </w:rPr>
+    </w:lvl>
+    <w:lvl w:ilvl="4" w:tplc="04090003" w:tentative="1">
+      <w:start w:val="1"/>
+      <w:numFmt w:val="bullet"/>
+      <w:lvlText w:val="o"/>
+      <w:lvlJc w:val="left"/>
+      <w:pPr>
+        <w:ind w:left="3288" w:hanging="360"/>
+      </w:pPr>
+      <w:rPr>
+        <w:rFonts w:ascii="Courier New" w:hAnsi="Courier New" w:cs="Courier New" w:hint="default"/>
+      </w:rPr>
+    </w:lvl>
+    <w:lvl w:ilvl="5" w:tplc="04090005" w:tentative="1">
+      <w:start w:val="1"/>
+      <w:numFmt w:val="bullet"/>
+      <w:lvlText w:val=""/>
+      <w:lvlJc w:val="left"/>
+      <w:pPr>
+        <w:ind w:left="4008" w:hanging="360"/>
+      </w:pPr>
+      <w:rPr>
+        <w:rFonts w:ascii="Wingdings" w:hAnsi="Wingdings" w:hint="default"/>
+      </w:rPr>
+    </w:lvl>
+    <w:lvl w:ilvl="6" w:tplc="04090001" w:tentative="1">
+      <w:start w:val="1"/>
+      <w:numFmt w:val="bullet"/>
+      <w:lvlText w:val=""/>
+      <w:lvlJc w:val="left"/>
+      <w:pPr>
+        <w:ind w:left="4728" w:hanging="360"/>
+      </w:pPr>
+      <w:rPr>
+        <w:rFonts w:ascii="Symbol" w:hAnsi="Symbol" w:hint="default"/>
+      </w:rPr>
+    </w:lvl>
+    <w:lvl w:ilvl="7" w:tplc="04090003" w:tentative="1">
+      <w:start w:val="1"/>
+      <w:numFmt w:val="bullet"/>
+      <w:lvlText w:val="o"/>
+      <w:lvlJc w:val="left"/>
+      <w:pPr>
+        <w:ind w:left="5448" w:hanging="360"/>
+      </w:pPr>
+      <w:rPr>
+        <w:rFonts w:ascii="Courier New" w:hAnsi="Courier New" w:cs="Courier New" w:hint="default"/>
+      </w:rPr>
+    </w:lvl>
+    <w:lvl w:ilvl="8" w:tplc="04090005" w:tentative="1">
+      <w:start w:val="1"/>
+      <w:numFmt w:val="bullet"/>
+      <w:lvlText w:val=""/>
+      <w:lvlJc w:val="left"/>
+      <w:pPr>
+        <w:ind w:left="6168" w:hanging="360"/>
+      </w:pPr>
+      <w:rPr>
+        <w:rFonts w:ascii="Wingdings" w:hAnsi="Wingdings" w:hint="default"/>
+      </w:rPr>
+    </w:lvl>
+  </w:abstractNum>
   <w:num w:numId="1">
+    <w:abstractNumId w:val="1"/>
+  </w:num>
+  <w:num w:numId="2">
+    <w:abstractNumId w:val="2"/>
+  </w:num>
+  <w:num w:numId="3">
     <w:abstractNumId w:val="0"/>
   </w:num>
 </w:numbering>
@@ -689,6 +1460,93 @@
       <w:contextualSpacing/>
     </w:pPr>
   </w:style>
+  <w:style w:type="character" w:styleId="Hyperlink">
+    <w:name w:val="Hyperlink"/>
+    <w:basedOn w:val="DefaultParagraphFont"/>
+    <w:uiPriority w:val="99"/>
+    <w:unhideWhenUsed/>
+    <w:rsid w:val="008D4788"/>
+    <w:rPr>
+      <w:color w:val="0563C1" w:themeColor="hyperlink"/>
+      <w:u w:val="single"/>
+    </w:rPr>
+  </w:style>
+  <w:style w:type="character" w:styleId="UnresolvedMention">
+    <w:name w:val="Unresolved Mention"/>
+    <w:basedOn w:val="DefaultParagraphFont"/>
+    <w:uiPriority w:val="99"/>
+    <w:semiHidden/>
+    <w:unhideWhenUsed/>
+    <w:rsid w:val="008D4788"/>
+    <w:rPr>
+      <w:color w:val="605E5C"/>
+      <w:shd w:val="clear" w:color="auto" w:fill="E1DFDD"/>
+    </w:rPr>
+  </w:style>
+  <w:style w:type="paragraph" w:styleId="NormalWeb">
+    <w:name w:val="Normal (Web)"/>
+    <w:basedOn w:val="Normal"/>
+    <w:uiPriority w:val="99"/>
+    <w:semiHidden/>
+    <w:unhideWhenUsed/>
+    <w:rsid w:val="008D4788"/>
+    <w:pPr>
+      <w:spacing w:before="100" w:beforeAutospacing="1" w:after="100" w:afterAutospacing="1" w:line="240" w:lineRule="auto"/>
+    </w:pPr>
+    <w:rPr>
+      <w:rFonts w:ascii="Times New Roman" w:eastAsia="Times New Roman" w:hAnsi="Times New Roman" w:cs="Times New Roman"/>
+      <w:sz w:val="24"/>
+      <w:szCs w:val="24"/>
+    </w:rPr>
+  </w:style>
+  <w:style w:type="paragraph" w:styleId="HTMLPreformatted">
+    <w:name w:val="HTML Preformatted"/>
+    <w:basedOn w:val="Normal"/>
+    <w:link w:val="HTMLPreformattedChar"/>
+    <w:uiPriority w:val="99"/>
+    <w:semiHidden/>
+    <w:unhideWhenUsed/>
+    <w:rsid w:val="006B21DC"/>
+    <w:pPr>
+      <w:tabs>
+        <w:tab w:val="left" w:pos="916"/>
+        <w:tab w:val="left" w:pos="1832"/>
+        <w:tab w:val="left" w:pos="2748"/>
+        <w:tab w:val="left" w:pos="3664"/>
+        <w:tab w:val="left" w:pos="4580"/>
+        <w:tab w:val="left" w:pos="5496"/>
+        <w:tab w:val="left" w:pos="6412"/>
+        <w:tab w:val="left" w:pos="7328"/>
+        <w:tab w:val="left" w:pos="8244"/>
+        <w:tab w:val="left" w:pos="9160"/>
+        <w:tab w:val="left" w:pos="10076"/>
+        <w:tab w:val="left" w:pos="10992"/>
+        <w:tab w:val="left" w:pos="11908"/>
+        <w:tab w:val="left" w:pos="12824"/>
+        <w:tab w:val="left" w:pos="13740"/>
+        <w:tab w:val="left" w:pos="14656"/>
+      </w:tabs>
+      <w:spacing w:after="0" w:line="240" w:lineRule="auto"/>
+    </w:pPr>
+    <w:rPr>
+      <w:rFonts w:ascii="Courier New" w:eastAsia="Times New Roman" w:hAnsi="Courier New" w:cs="Courier New"/>
+      <w:sz w:val="20"/>
+      <w:szCs w:val="20"/>
+    </w:rPr>
+  </w:style>
+  <w:style w:type="character" w:customStyle="1" w:styleId="HTMLPreformattedChar">
+    <w:name w:val="HTML Preformatted Char"/>
+    <w:basedOn w:val="DefaultParagraphFont"/>
+    <w:link w:val="HTMLPreformatted"/>
+    <w:uiPriority w:val="99"/>
+    <w:semiHidden/>
+    <w:rsid w:val="006B21DC"/>
+    <w:rPr>
+      <w:rFonts w:ascii="Courier New" w:eastAsia="Times New Roman" w:hAnsi="Courier New" w:cs="Courier New"/>
+      <w:sz w:val="20"/>
+      <w:szCs w:val="20"/>
+    </w:rPr>
+  </w:style>
 </w:styles>
 </file>
 

</xml_diff>